<commit_message>
test if mdp is wrong
</commit_message>
<xml_diff>
--- a/Rapport_avecMVC.docx
+++ b/Rapport_avecMVC.docx
@@ -6,6 +6,7 @@
       <w:pPr>
         <w:spacing w:after="0"/>
       </w:pPr>
+      <w:bookmarkStart w:id="0" w:name="_GoBack"/>
       <w:r>
         <w:t>Léo MALLARD</w:t>
       </w:r>
@@ -39,22 +40,7 @@
       </w:r>
       <w:r>
         <w:tab/>
-        <w:t xml:space="preserve">    </w:t>
-      </w:r>
-      <w:r>
-        <w:t>08</w:t>
-      </w:r>
-      <w:r>
-        <w:t>/</w:t>
-      </w:r>
-      <w:r>
-        <w:t>01</w:t>
-      </w:r>
-      <w:r>
-        <w:t>/20</w:t>
-      </w:r>
-      <w:r>
-        <w:t>20</w:t>
+        <w:t xml:space="preserve">    20/12/2019</w:t>
       </w:r>
     </w:p>
     <w:p>
@@ -151,14 +137,24 @@
           <w:szCs w:val="40"/>
           <w:lang w:val="fr-FR"/>
         </w:rPr>
-        <w:t>7 Wonders</w:t>
-      </w:r>
+        <w:t xml:space="preserve">7 </w:t>
+      </w:r>
+      <w:proofErr w:type="spellStart"/>
       <w:r>
         <w:rPr>
           <w:sz w:val="40"/>
           <w:szCs w:val="40"/>
           <w:lang w:val="fr-FR"/>
         </w:rPr>
+        <w:t>Wonders</w:t>
+      </w:r>
+      <w:proofErr w:type="spellEnd"/>
+      <w:r>
+        <w:rPr>
+          <w:sz w:val="40"/>
+          <w:szCs w:val="40"/>
+          <w:lang w:val="fr-FR"/>
+        </w:rPr>
         <w:t xml:space="preserve"> version UTBM</w:t>
       </w:r>
     </w:p>
@@ -183,31 +179,7 @@
           <w:lang w:val="fr-FR"/>
         </w:rPr>
         <w:tab/>
-        <w:t xml:space="preserve">Dans ce rapport, nous allons présenter la manière dont nous </w:t>
-      </w:r>
-      <w:r>
-        <w:rPr>
-          <w:lang w:val="fr-FR"/>
-        </w:rPr>
-        <w:t>avons essayé</w:t>
-      </w:r>
-      <w:r>
-        <w:rPr>
-          <w:lang w:val="fr-FR"/>
-        </w:rPr>
-        <w:t xml:space="preserve"> de réaliser ce projet dans le cadre de l’UV LO43. En nous inspirant du jeu de société « 7 Wonders », nous </w:t>
-      </w:r>
-      <w:r>
-        <w:rPr>
-          <w:lang w:val="fr-FR"/>
-        </w:rPr>
-        <w:t>voulions</w:t>
-      </w:r>
-      <w:r>
-        <w:rPr>
-          <w:lang w:val="fr-FR"/>
-        </w:rPr>
-        <w:t xml:space="preserve"> reprendre ses concepts et les transformer afin qu’ils s’appliquent à l’univers de notre école, c’est-à-dire l’UTBM. </w:t>
+        <w:t xml:space="preserve">Dans ce rapport, nous allons présenter la manière dont nous essaierons de réaliser ce projet dans le cadre de l’UV LO43. En nous inspirant du jeu de société « 7 Wonders », nous aimerions reprendre ses concepts et les transformer afin qu’ils s’appliquent à l’univers de notre école, c’est-à-dire l’UTBM. </w:t>
       </w:r>
       <w:r>
         <w:rPr>
@@ -219,43 +191,7 @@
         <w:rPr>
           <w:lang w:val="fr-FR"/>
         </w:rPr>
-        <w:t>Afin de bien planifier ce que nous av</w:t>
-      </w:r>
-      <w:r>
-        <w:rPr>
-          <w:lang w:val="fr-FR"/>
-        </w:rPr>
-        <w:t>i</w:t>
-      </w:r>
-      <w:r>
-        <w:rPr>
-          <w:lang w:val="fr-FR"/>
-        </w:rPr>
-        <w:t xml:space="preserve">ons à faire, nous </w:t>
-      </w:r>
-      <w:r>
-        <w:rPr>
-          <w:lang w:val="fr-FR"/>
-        </w:rPr>
-        <w:t xml:space="preserve">avons </w:t>
-      </w:r>
-      <w:r>
-        <w:rPr>
-          <w:lang w:val="fr-FR"/>
-        </w:rPr>
-        <w:t>essay</w:t>
-      </w:r>
-      <w:r>
-        <w:rPr>
-          <w:lang w:val="fr-FR"/>
-        </w:rPr>
-        <w:t>é</w:t>
-      </w:r>
-      <w:r>
-        <w:rPr>
-          <w:lang w:val="fr-FR"/>
-        </w:rPr>
-        <w:t xml:space="preserve"> d’utiliser la méthode AGILE</w:t>
+        <w:t>Afin de bien planifier ce que nous avons à faire, nous essayons d’utiliser la méthode AGILE</w:t>
       </w:r>
       <w:r>
         <w:rPr>
@@ -277,19 +213,7 @@
         <w:rPr>
           <w:lang w:val="fr-FR"/>
         </w:rPr>
-        <w:t>- Tout d’abord, nous avons commencé par définir ce que nous dev</w:t>
-      </w:r>
-      <w:r>
-        <w:rPr>
-          <w:lang w:val="fr-FR"/>
-        </w:rPr>
-        <w:t>i</w:t>
-      </w:r>
-      <w:r>
-        <w:rPr>
-          <w:lang w:val="fr-FR"/>
-        </w:rPr>
-        <w:t xml:space="preserve">ons rendre comme travail en Janvier. Nous avons donc réalisé le « Product Backlog » : liste des fonctions et éléments attendus à la fin du projet. </w:t>
+        <w:t xml:space="preserve">- Tout d’abord, nous avons commencé par définir ce que nous devrons rendre comme travail en Janvier. Nous avons donc réalisé le « Product Backlog » : liste des fonctions et éléments attendus à la fin du projet. </w:t>
       </w:r>
       <w:r>
         <w:rPr>
@@ -311,117 +235,7 @@
         <w:rPr>
           <w:lang w:val="fr-FR"/>
         </w:rPr>
-        <w:t>- Lors des réunions (ou SCRUM), nous mett</w:t>
-      </w:r>
-      <w:r>
-        <w:rPr>
-          <w:lang w:val="fr-FR"/>
-        </w:rPr>
-        <w:t>i</w:t>
-      </w:r>
-      <w:r>
-        <w:rPr>
-          <w:lang w:val="fr-FR"/>
-        </w:rPr>
-        <w:t>ons au clair ce que nous av</w:t>
-      </w:r>
-      <w:r>
-        <w:rPr>
-          <w:lang w:val="fr-FR"/>
-        </w:rPr>
-        <w:t>i</w:t>
-      </w:r>
-      <w:r>
-        <w:rPr>
-          <w:lang w:val="fr-FR"/>
-        </w:rPr>
-        <w:t>ons fait, ce que nous dev</w:t>
-      </w:r>
-      <w:r>
-        <w:rPr>
-          <w:lang w:val="fr-FR"/>
-        </w:rPr>
-        <w:t>i</w:t>
-      </w:r>
-      <w:r>
-        <w:rPr>
-          <w:lang w:val="fr-FR"/>
-        </w:rPr>
-        <w:t xml:space="preserve">ons faire et pour quand cela </w:t>
-      </w:r>
-      <w:proofErr w:type="spellStart"/>
-      <w:r>
-        <w:rPr>
-          <w:lang w:val="fr-FR"/>
-        </w:rPr>
-        <w:t>d</w:t>
-      </w:r>
-      <w:r>
-        <w:rPr>
-          <w:lang w:val="fr-FR"/>
-        </w:rPr>
-        <w:t>evait</w:t>
-      </w:r>
-      <w:r>
-        <w:rPr>
-          <w:lang w:val="fr-FR"/>
-        </w:rPr>
-        <w:t>t</w:t>
-      </w:r>
-      <w:proofErr w:type="spellEnd"/>
-      <w:r>
-        <w:rPr>
-          <w:lang w:val="fr-FR"/>
-        </w:rPr>
-        <w:t xml:space="preserve"> être fait. Ces réunions nous permett</w:t>
-      </w:r>
-      <w:r>
-        <w:rPr>
-          <w:lang w:val="fr-FR"/>
-        </w:rPr>
-        <w:t>ai</w:t>
-      </w:r>
-      <w:r>
-        <w:rPr>
-          <w:lang w:val="fr-FR"/>
-        </w:rPr>
-        <w:t xml:space="preserve">ent voir ce qui </w:t>
-      </w:r>
-      <w:r>
-        <w:rPr>
-          <w:lang w:val="fr-FR"/>
-        </w:rPr>
-        <w:t>était</w:t>
-      </w:r>
-      <w:r>
-        <w:rPr>
-          <w:lang w:val="fr-FR"/>
-        </w:rPr>
-        <w:t xml:space="preserve"> réalisable, ce qu’il fa</w:t>
-      </w:r>
-      <w:r>
-        <w:rPr>
-          <w:lang w:val="fr-FR"/>
-        </w:rPr>
-        <w:t>llait</w:t>
-      </w:r>
-      <w:r>
-        <w:rPr>
-          <w:lang w:val="fr-FR"/>
-        </w:rPr>
-        <w:t xml:space="preserve"> revoir, ce que nous dev</w:t>
-      </w:r>
-      <w:r>
-        <w:rPr>
-          <w:lang w:val="fr-FR"/>
-        </w:rPr>
-        <w:t>i</w:t>
-      </w:r>
-      <w:r>
-        <w:rPr>
-          <w:lang w:val="fr-FR"/>
-        </w:rPr>
-        <w:t xml:space="preserve">ons ajouter… </w:t>
+        <w:t xml:space="preserve">- Lors des réunions (ou SCRUM), nous mettons au clair ce que nous avons fait, ce que nous devons faire et pour quand cela doit être fait. Ces réunions nous permettent voir ce qui est réalisable, ce qu’il faut revoir, ce que nous devons ajouter… </w:t>
       </w:r>
     </w:p>
     <w:p>
@@ -437,73 +251,13 @@
         <w:rPr>
           <w:lang w:val="fr-FR"/>
         </w:rPr>
-        <w:t>- Entre deux réunions, nous essay</w:t>
-      </w:r>
-      <w:r>
-        <w:rPr>
-          <w:lang w:val="fr-FR"/>
-        </w:rPr>
-        <w:t>i</w:t>
-      </w:r>
-      <w:r>
-        <w:rPr>
-          <w:lang w:val="fr-FR"/>
-        </w:rPr>
-        <w:t>ons chacun de faire ce que nous av</w:t>
-      </w:r>
-      <w:r>
-        <w:rPr>
-          <w:lang w:val="fr-FR"/>
-        </w:rPr>
-        <w:t>i</w:t>
-      </w:r>
-      <w:r>
-        <w:rPr>
-          <w:lang w:val="fr-FR"/>
-        </w:rPr>
-        <w:t xml:space="preserve">ons convenus lors de la réunion. Nous </w:t>
-      </w:r>
-      <w:r>
-        <w:rPr>
-          <w:lang w:val="fr-FR"/>
-        </w:rPr>
-        <w:t>étions</w:t>
-      </w:r>
-      <w:r>
-        <w:rPr>
-          <w:lang w:val="fr-FR"/>
-        </w:rPr>
-        <w:t xml:space="preserve"> toujours en contact si jamais une personne a</w:t>
-      </w:r>
-      <w:r>
-        <w:rPr>
-          <w:lang w:val="fr-FR"/>
-        </w:rPr>
-        <w:t>vait</w:t>
-      </w:r>
-      <w:r>
-        <w:rPr>
-          <w:lang w:val="fr-FR"/>
-        </w:rPr>
-        <w:t xml:space="preserve"> besoin de précision sur un concept. Cette</w:t>
-      </w:r>
-      <w:r>
-        <w:rPr>
-          <w:lang w:val="fr-FR"/>
-        </w:rPr>
-        <w:t xml:space="preserve"> période </w:t>
-      </w:r>
-      <w:r>
-        <w:rPr>
-          <w:lang w:val="fr-FR"/>
-        </w:rPr>
-        <w:t>était</w:t>
-      </w:r>
-      <w:r>
-        <w:rPr>
-          <w:lang w:val="fr-FR"/>
-        </w:rPr>
-        <w:t xml:space="preserve"> notre SPRINT. </w:t>
+        <w:t>- Entre deux réunions, nous essayons chacun de faire ce que nous avons convenus lors de la réunion. Nous sommes toujours en contact si jamais une personne a besoin de précision sur un concept. Cette</w:t>
+      </w:r>
+      <w:r>
+        <w:rPr>
+          <w:lang w:val="fr-FR"/>
+        </w:rPr>
+        <w:t xml:space="preserve"> période est notre SPRINT. </w:t>
       </w:r>
     </w:p>
     <w:p>
@@ -578,7 +332,7 @@
         <w:rPr>
           <w:lang w:val="fr-FR"/>
         </w:rPr>
-        <w:t xml:space="preserve"> leurs relations commerciales et entrepreneuriales et participe</w:t>
+        <w:t xml:space="preserve"> leurs relations commerciales et entrepreneuriales, affirme</w:t>
       </w:r>
       <w:r>
         <w:rPr>
@@ -590,6 +344,18 @@
         <w:rPr>
           <w:lang w:val="fr-FR"/>
         </w:rPr>
+        <w:t>t leurs suprématie au sein de l’école grâce à des points de courage et participe</w:t>
+      </w:r>
+      <w:r>
+        <w:rPr>
+          <w:lang w:val="fr-FR"/>
+        </w:rPr>
+        <w:t>ron</w:t>
+      </w:r>
+      <w:r>
+        <w:rPr>
+          <w:lang w:val="fr-FR"/>
+        </w:rPr>
         <w:t>t à la marche en avant du progrès.  Tout ceci dans le but de valider leurs 3 années de branche a</w:t>
       </w:r>
       <w:r>
@@ -621,19 +387,7 @@
           <w:lang w:val="fr-FR"/>
         </w:rPr>
         <w:tab/>
-        <w:t xml:space="preserve">Afin d’expliquer de manière plus détaillée comment </w:t>
-      </w:r>
-      <w:r>
-        <w:rPr>
-          <w:lang w:val="fr-FR"/>
-        </w:rPr>
-        <w:t>est</w:t>
-      </w:r>
-      <w:r>
-        <w:rPr>
-          <w:lang w:val="fr-FR"/>
-        </w:rPr>
-        <w:t xml:space="preserve"> fait notre jeu, nous avons utilisé différents diagrammes du langage UML. Le premier est un diagramme de cas d’utilisation. Il nous est important pour comprendre les besoins que le logiciel devra fournir. Nous nous plaçons du point de vue de l’utilisateur. </w:t>
+        <w:t xml:space="preserve">Afin d’expliquer de manière plus détaillée comment sera fait notre jeu, nous avons utilisé différents diagrammes du langage UML. Le premier est un diagramme de cas d’utilisation. Il nous est important pour comprendre les besoins que le logiciel devra fournir. Nous nous plaçons du point de vue de l’utilisateur. </w:t>
       </w:r>
     </w:p>
     <w:p>
@@ -690,40 +444,14 @@
           <w:lang w:val="fr-FR"/>
         </w:rPr>
         <w:tab/>
-        <w:t xml:space="preserve">Dans ce diagramme, nous n’avons défini qu’un seul acteur : le joueur. Puis nous avons essayé de lister toutes les actions que l’utilisateur fera au cours d’une partie. </w:t>
-      </w:r>
-      <w:r>
-        <w:rPr>
-          <w:lang w:val="fr-FR"/>
-        </w:rPr>
-        <w:t>Comme nous av</w:t>
-      </w:r>
-      <w:r>
-        <w:rPr>
-          <w:lang w:val="fr-FR"/>
-        </w:rPr>
-        <w:t>i</w:t>
-      </w:r>
-      <w:r>
-        <w:rPr>
-          <w:lang w:val="fr-FR"/>
-        </w:rPr>
-        <w:t>ons prévu de faire le jeu sur un seul écran, beaucoup d’actions sont en rapport avec ce que le joueur p</w:t>
-      </w:r>
-      <w:r>
-        <w:rPr>
-          <w:lang w:val="fr-FR"/>
-        </w:rPr>
-        <w:t>eut</w:t>
-      </w:r>
-      <w:r>
-        <w:rPr>
-          <w:lang w:val="fr-FR"/>
-        </w:rPr>
-        <w:t xml:space="preserve"> faire lors de son tour. </w:t>
-      </w:r>
-      <w:bookmarkStart w:id="0" w:name="_GoBack"/>
-      <w:bookmarkEnd w:id="0"/>
+        <w:t xml:space="preserve">Danse ce diagramme, nous n’avons défini qu’un seul acteur : le joueur. Puis nous avons essayé de lister toutes les actions que l’utilisateur fera au cours d’une partie. </w:t>
+      </w:r>
+      <w:r>
+        <w:rPr>
+          <w:lang w:val="fr-FR"/>
+        </w:rPr>
+        <w:t xml:space="preserve">Comme nous avons prévu de faire le jeu sur un seul écran, beaucoup d’actions sont en rapport avec ce que le joueur pourra faire lors de son tour. </w:t>
+      </w:r>
     </w:p>
     <w:p>
       <w:pPr>
@@ -1097,7 +825,21 @@
         <w:rPr>
           <w:lang w:val="fr-FR"/>
         </w:rPr>
-        <w:t xml:space="preserve"> des joueur par le contrôleur.</w:t>
+        <w:t xml:space="preserve"> </w:t>
+      </w:r>
+      <w:proofErr w:type="gramStart"/>
+      <w:r>
+        <w:rPr>
+          <w:lang w:val="fr-FR"/>
+        </w:rPr>
+        <w:t>des joueur</w:t>
+      </w:r>
+      <w:proofErr w:type="gramEnd"/>
+      <w:r>
+        <w:rPr>
+          <w:lang w:val="fr-FR"/>
+        </w:rPr>
+        <w:t xml:space="preserve"> par le contrôleur.</w:t>
       </w:r>
     </w:p>
     <w:p>
@@ -1147,6 +889,7 @@
         <w:t xml:space="preserve">). C’est </w:t>
       </w:r>
       <w:proofErr w:type="spellStart"/>
+      <w:proofErr w:type="gramStart"/>
       <w:r>
         <w:rPr>
           <w:lang w:val="fr-FR"/>
@@ -1154,6 +897,7 @@
         <w:t>a</w:t>
       </w:r>
       <w:proofErr w:type="spellEnd"/>
+      <w:proofErr w:type="gramEnd"/>
       <w:r>
         <w:rPr>
           <w:lang w:val="fr-FR"/>
@@ -1321,28 +1065,7 @@
           <w:u w:val="wave"/>
           <w:lang w:val="fr-FR"/>
         </w:rPr>
-        <w:t>C</w:t>
-      </w:r>
-      <w:r>
-        <w:rPr>
-          <w:u w:val="wave"/>
-          <w:lang w:val="fr-FR"/>
-        </w:rPr>
-        <w:t xml:space="preserve">omposition </w:t>
-      </w:r>
-      <w:r>
-        <w:rPr>
-          <w:u w:val="wave"/>
-          <w:lang w:val="fr-FR"/>
-        </w:rPr>
-        <w:t>d’un</w:t>
-      </w:r>
-      <w:r>
-        <w:rPr>
-          <w:u w:val="wave"/>
-          <w:lang w:val="fr-FR"/>
-        </w:rPr>
-        <w:t xml:space="preserve"> Joueur :</w:t>
+        <w:t>Cadre composition de la classe Joueur :</w:t>
       </w:r>
       <w:r>
         <w:rPr>
@@ -1427,14 +1150,7 @@
           <w:u w:val="wave"/>
           <w:lang w:val="fr-FR"/>
         </w:rPr>
-        <w:t>D</w:t>
-      </w:r>
-      <w:r>
-        <w:rPr>
-          <w:u w:val="wave"/>
-          <w:lang w:val="fr-FR"/>
-        </w:rPr>
-        <w:t>éclaration des différentes cartes :</w:t>
+        <w:t>Cadre déclaration des différentes cartes :</w:t>
       </w:r>
       <w:r>
         <w:rPr>
@@ -1557,7 +1273,7 @@
           <w:u w:val="wave"/>
           <w:lang w:val="fr-FR"/>
         </w:rPr>
-        <w:t>Spécifications des cartes commerce :</w:t>
+        <w:t>Cadre Spécifications des cartes commerce :</w:t>
       </w:r>
       <w:r>
         <w:rPr>
@@ -1685,6 +1401,240 @@
         <w:spacing w:after="0"/>
         <w:jc w:val="both"/>
         <w:rPr>
+          <w:lang w:val="fr-FR"/>
+        </w:rPr>
+      </w:pPr>
+    </w:p>
+    <w:p>
+      <w:pPr>
+        <w:spacing w:after="0"/>
+        <w:jc w:val="both"/>
+        <w:rPr>
+          <w:lang w:val="fr-FR"/>
+        </w:rPr>
+      </w:pPr>
+    </w:p>
+    <w:p>
+      <w:pPr>
+        <w:spacing w:after="0"/>
+        <w:jc w:val="both"/>
+        <w:rPr>
+          <w:lang w:val="fr-FR"/>
+        </w:rPr>
+      </w:pPr>
+    </w:p>
+    <w:p>
+      <w:pPr>
+        <w:spacing w:after="0"/>
+        <w:jc w:val="both"/>
+        <w:rPr>
+          <w:lang w:val="fr-FR"/>
+        </w:rPr>
+      </w:pPr>
+    </w:p>
+    <w:p>
+      <w:pPr>
+        <w:spacing w:after="0"/>
+        <w:jc w:val="both"/>
+        <w:rPr>
+          <w:lang w:val="fr-FR"/>
+        </w:rPr>
+      </w:pPr>
+    </w:p>
+    <w:p>
+      <w:pPr>
+        <w:spacing w:after="0"/>
+        <w:jc w:val="both"/>
+        <w:rPr>
+          <w:lang w:val="fr-FR"/>
+        </w:rPr>
+      </w:pPr>
+    </w:p>
+    <w:p>
+      <w:pPr>
+        <w:spacing w:after="0"/>
+        <w:jc w:val="both"/>
+        <w:rPr>
+          <w:lang w:val="fr-FR"/>
+        </w:rPr>
+      </w:pPr>
+    </w:p>
+    <w:p>
+      <w:pPr>
+        <w:spacing w:after="0"/>
+        <w:jc w:val="both"/>
+        <w:rPr>
+          <w:lang w:val="fr-FR"/>
+        </w:rPr>
+      </w:pPr>
+    </w:p>
+    <w:p>
+      <w:pPr>
+        <w:spacing w:after="0"/>
+        <w:jc w:val="both"/>
+        <w:rPr>
+          <w:lang w:val="fr-FR"/>
+        </w:rPr>
+      </w:pPr>
+    </w:p>
+    <w:p>
+      <w:pPr>
+        <w:spacing w:after="0"/>
+        <w:jc w:val="both"/>
+        <w:rPr>
+          <w:lang w:val="fr-FR"/>
+        </w:rPr>
+      </w:pPr>
+    </w:p>
+    <w:p>
+      <w:pPr>
+        <w:spacing w:after="0"/>
+        <w:jc w:val="both"/>
+        <w:rPr>
+          <w:lang w:val="fr-FR"/>
+        </w:rPr>
+      </w:pPr>
+    </w:p>
+    <w:p>
+      <w:pPr>
+        <w:spacing w:after="0"/>
+        <w:jc w:val="both"/>
+        <w:rPr>
+          <w:lang w:val="fr-FR"/>
+        </w:rPr>
+      </w:pPr>
+    </w:p>
+    <w:p>
+      <w:pPr>
+        <w:spacing w:after="0"/>
+        <w:jc w:val="both"/>
+        <w:rPr>
+          <w:lang w:val="fr-FR"/>
+        </w:rPr>
+      </w:pPr>
+    </w:p>
+    <w:p>
+      <w:pPr>
+        <w:spacing w:after="0"/>
+        <w:jc w:val="both"/>
+        <w:rPr>
+          <w:lang w:val="fr-FR"/>
+        </w:rPr>
+      </w:pPr>
+    </w:p>
+    <w:p>
+      <w:pPr>
+        <w:spacing w:after="0"/>
+        <w:jc w:val="both"/>
+        <w:rPr>
+          <w:lang w:val="fr-FR"/>
+        </w:rPr>
+      </w:pPr>
+    </w:p>
+    <w:p>
+      <w:pPr>
+        <w:spacing w:after="0"/>
+        <w:jc w:val="both"/>
+        <w:rPr>
+          <w:lang w:val="fr-FR"/>
+        </w:rPr>
+      </w:pPr>
+    </w:p>
+    <w:p>
+      <w:pPr>
+        <w:spacing w:after="0"/>
+        <w:jc w:val="both"/>
+        <w:rPr>
+          <w:lang w:val="fr-FR"/>
+        </w:rPr>
+      </w:pPr>
+    </w:p>
+    <w:p>
+      <w:pPr>
+        <w:spacing w:after="0"/>
+        <w:jc w:val="both"/>
+        <w:rPr>
+          <w:lang w:val="fr-FR"/>
+        </w:rPr>
+      </w:pPr>
+    </w:p>
+    <w:p>
+      <w:pPr>
+        <w:spacing w:after="0"/>
+        <w:jc w:val="both"/>
+        <w:rPr>
+          <w:lang w:val="fr-FR"/>
+        </w:rPr>
+      </w:pPr>
+    </w:p>
+    <w:p>
+      <w:pPr>
+        <w:spacing w:after="0"/>
+        <w:jc w:val="both"/>
+        <w:rPr>
+          <w:lang w:val="fr-FR"/>
+        </w:rPr>
+      </w:pPr>
+    </w:p>
+    <w:p>
+      <w:pPr>
+        <w:spacing w:after="0"/>
+        <w:jc w:val="both"/>
+        <w:rPr>
+          <w:lang w:val="fr-FR"/>
+        </w:rPr>
+      </w:pPr>
+    </w:p>
+    <w:p>
+      <w:pPr>
+        <w:spacing w:after="0"/>
+        <w:jc w:val="both"/>
+        <w:rPr>
+          <w:lang w:val="fr-FR"/>
+        </w:rPr>
+      </w:pPr>
+    </w:p>
+    <w:p>
+      <w:pPr>
+        <w:spacing w:after="0"/>
+        <w:jc w:val="both"/>
+        <w:rPr>
+          <w:lang w:val="fr-FR"/>
+        </w:rPr>
+      </w:pPr>
+    </w:p>
+    <w:p>
+      <w:pPr>
+        <w:spacing w:after="0"/>
+        <w:jc w:val="both"/>
+        <w:rPr>
+          <w:lang w:val="fr-FR"/>
+        </w:rPr>
+      </w:pPr>
+    </w:p>
+    <w:p>
+      <w:pPr>
+        <w:spacing w:after="0"/>
+        <w:jc w:val="both"/>
+        <w:rPr>
+          <w:lang w:val="fr-FR"/>
+        </w:rPr>
+      </w:pPr>
+    </w:p>
+    <w:p>
+      <w:pPr>
+        <w:spacing w:after="0"/>
+        <w:jc w:val="both"/>
+        <w:rPr>
+          <w:lang w:val="fr-FR"/>
+        </w:rPr>
+      </w:pPr>
+    </w:p>
+    <w:p>
+      <w:pPr>
+        <w:spacing w:after="0"/>
+        <w:jc w:val="both"/>
+        <w:rPr>
           <w:noProof/>
           <w:lang w:val="fr-FR"/>
         </w:rPr>
@@ -1701,13 +1651,30 @@
       <w:r>
         <w:rPr>
           <w:noProof/>
+          <w:lang w:val="fr-FR"/>
         </w:rPr>
         <w:lastRenderedPageBreak/>
         <w:drawing>
-          <wp:inline distT="0" distB="0" distL="0" distR="0" wp14:anchorId="6F0F5E12" wp14:editId="609405B8">
-            <wp:extent cx="5760720" cy="3859530"/>
-            <wp:effectExtent l="0" t="0" r="0" b="7620"/>
-            <wp:docPr id="4" name="Image 4"/>
+          <wp:anchor distT="0" distB="0" distL="114300" distR="114300" simplePos="0" relativeHeight="251665408" behindDoc="1" locked="0" layoutInCell="1" allowOverlap="1" wp14:anchorId="0D153782" wp14:editId="694674B7">
+            <wp:simplePos x="0" y="0"/>
+            <wp:positionH relativeFrom="margin">
+              <wp:posOffset>-1877060</wp:posOffset>
+            </wp:positionH>
+            <wp:positionV relativeFrom="paragraph">
+              <wp:posOffset>1872615</wp:posOffset>
+            </wp:positionV>
+            <wp:extent cx="8974455" cy="5229225"/>
+            <wp:effectExtent l="5715" t="0" r="3810" b="3810"/>
+            <wp:wrapTight wrapText="bothSides">
+              <wp:wrapPolygon edited="0">
+                <wp:start x="21586" y="-24"/>
+                <wp:lineTo x="37" y="-24"/>
+                <wp:lineTo x="37" y="21537"/>
+                <wp:lineTo x="21586" y="21537"/>
+                <wp:lineTo x="21586" y="-24"/>
+              </wp:wrapPolygon>
+            </wp:wrapTight>
+            <wp:docPr id="9" name="Image 9"/>
             <wp:cNvGraphicFramePr>
               <a:graphicFrameLocks xmlns:a="http://schemas.openxmlformats.org/drawingml/2006/main" noChangeAspect="1"/>
             </wp:cNvGraphicFramePr>
@@ -1715,12 +1682,10 @@
               <a:graphicData uri="http://schemas.openxmlformats.org/drawingml/2006/picture">
                 <pic:pic xmlns:pic="http://schemas.openxmlformats.org/drawingml/2006/picture">
                   <pic:nvPicPr>
-                    <pic:cNvPr id="0" name="Picture 1"/>
-                    <pic:cNvPicPr>
-                      <a:picLocks noChangeAspect="1" noChangeArrowheads="1"/>
-                    </pic:cNvPicPr>
+                    <pic:cNvPr id="9" name="Rapport_Rolland_Melounou_Mallard-page-002.jpg"/>
+                    <pic:cNvPicPr/>
                   </pic:nvPicPr>
-                  <pic:blipFill>
+                  <pic:blipFill rotWithShape="1">
                     <a:blip r:embed="rId6" cstate="print">
                       <a:extLst>
                         <a:ext uri="{28A0092B-C50C-407E-A947-70E740481C1C}">
@@ -1728,28 +1693,36 @@
                         </a:ext>
                       </a:extLst>
                     </a:blip>
-                    <a:srcRect/>
-                    <a:stretch>
-                      <a:fillRect/>
-                    </a:stretch>
+                    <a:srcRect l="7606" t="20106" r="8399" b="10692"/>
+                    <a:stretch/>
                   </pic:blipFill>
                   <pic:spPr bwMode="auto">
-                    <a:xfrm>
+                    <a:xfrm rot="16200000">
                       <a:off x="0" y="0"/>
-                      <a:ext cx="5760720" cy="3859530"/>
+                      <a:ext cx="8974455" cy="5229225"/>
                     </a:xfrm>
                     <a:prstGeom prst="rect">
                       <a:avLst/>
                     </a:prstGeom>
-                    <a:noFill/>
                     <a:ln>
                       <a:noFill/>
                     </a:ln>
+                    <a:extLst>
+                      <a:ext uri="{53640926-AAD7-44D8-BBD7-CCE9431645EC}">
+                        <a14:shadowObscured xmlns:a14="http://schemas.microsoft.com/office/drawing/2010/main"/>
+                      </a:ext>
+                    </a:extLst>
                   </pic:spPr>
                 </pic:pic>
               </a:graphicData>
             </a:graphic>
-          </wp:inline>
+            <wp14:sizeRelH relativeFrom="page">
+              <wp14:pctWidth>0</wp14:pctWidth>
+            </wp14:sizeRelH>
+            <wp14:sizeRelV relativeFrom="page">
+              <wp14:pctHeight>0</wp14:pctHeight>
+            </wp14:sizeRelV>
+          </wp:anchor>
         </w:drawing>
       </w:r>
     </w:p>
@@ -1846,6 +1819,27 @@
     </w:p>
     <w:p>
       <w:pPr>
+        <w:rPr>
+          <w:lang w:val="fr-FR"/>
+        </w:rPr>
+      </w:pPr>
+    </w:p>
+    <w:p>
+      <w:pPr>
+        <w:rPr>
+          <w:lang w:val="fr-FR"/>
+        </w:rPr>
+      </w:pPr>
+    </w:p>
+    <w:p>
+      <w:pPr>
+        <w:rPr>
+          <w:lang w:val="fr-FR"/>
+        </w:rPr>
+      </w:pPr>
+    </w:p>
+    <w:p>
+      <w:pPr>
         <w:spacing w:after="0"/>
         <w:jc w:val="both"/>
         <w:rPr>
@@ -1873,12 +1867,201 @@
           <w:lang w:val="fr-FR"/>
         </w:rPr>
       </w:pPr>
-      <w:r>
+    </w:p>
+    <w:p>
+      <w:pPr>
+        <w:spacing w:after="0"/>
+        <w:jc w:val="both"/>
         <w:rPr>
           <w:u w:val="dash"/>
           <w:lang w:val="fr-FR"/>
         </w:rPr>
-        <w:lastRenderedPageBreak/>
+      </w:pPr>
+    </w:p>
+    <w:p>
+      <w:pPr>
+        <w:spacing w:after="0"/>
+        <w:jc w:val="both"/>
+        <w:rPr>
+          <w:u w:val="dash"/>
+          <w:lang w:val="fr-FR"/>
+        </w:rPr>
+      </w:pPr>
+    </w:p>
+    <w:p>
+      <w:pPr>
+        <w:spacing w:after="0"/>
+        <w:jc w:val="both"/>
+        <w:rPr>
+          <w:u w:val="dash"/>
+          <w:lang w:val="fr-FR"/>
+        </w:rPr>
+      </w:pPr>
+    </w:p>
+    <w:p>
+      <w:pPr>
+        <w:spacing w:after="0"/>
+        <w:jc w:val="both"/>
+        <w:rPr>
+          <w:u w:val="dash"/>
+          <w:lang w:val="fr-FR"/>
+        </w:rPr>
+      </w:pPr>
+    </w:p>
+    <w:p>
+      <w:pPr>
+        <w:spacing w:after="0"/>
+        <w:jc w:val="both"/>
+        <w:rPr>
+          <w:u w:val="dash"/>
+          <w:lang w:val="fr-FR"/>
+        </w:rPr>
+      </w:pPr>
+    </w:p>
+    <w:p>
+      <w:pPr>
+        <w:spacing w:after="0"/>
+        <w:jc w:val="both"/>
+        <w:rPr>
+          <w:u w:val="dash"/>
+          <w:lang w:val="fr-FR"/>
+        </w:rPr>
+      </w:pPr>
+    </w:p>
+    <w:p>
+      <w:pPr>
+        <w:spacing w:after="0"/>
+        <w:jc w:val="both"/>
+        <w:rPr>
+          <w:u w:val="dash"/>
+          <w:lang w:val="fr-FR"/>
+        </w:rPr>
+      </w:pPr>
+    </w:p>
+    <w:p>
+      <w:pPr>
+        <w:spacing w:after="0"/>
+        <w:jc w:val="both"/>
+        <w:rPr>
+          <w:u w:val="dash"/>
+          <w:lang w:val="fr-FR"/>
+        </w:rPr>
+      </w:pPr>
+    </w:p>
+    <w:p>
+      <w:pPr>
+        <w:spacing w:after="0"/>
+        <w:jc w:val="both"/>
+        <w:rPr>
+          <w:u w:val="dash"/>
+          <w:lang w:val="fr-FR"/>
+        </w:rPr>
+      </w:pPr>
+    </w:p>
+    <w:p>
+      <w:pPr>
+        <w:spacing w:after="0"/>
+        <w:jc w:val="both"/>
+        <w:rPr>
+          <w:u w:val="dash"/>
+          <w:lang w:val="fr-FR"/>
+        </w:rPr>
+      </w:pPr>
+    </w:p>
+    <w:p>
+      <w:pPr>
+        <w:spacing w:after="0"/>
+        <w:jc w:val="both"/>
+        <w:rPr>
+          <w:u w:val="dash"/>
+          <w:lang w:val="fr-FR"/>
+        </w:rPr>
+      </w:pPr>
+    </w:p>
+    <w:p>
+      <w:pPr>
+        <w:spacing w:after="0"/>
+        <w:jc w:val="both"/>
+        <w:rPr>
+          <w:u w:val="dash"/>
+          <w:lang w:val="fr-FR"/>
+        </w:rPr>
+      </w:pPr>
+    </w:p>
+    <w:p>
+      <w:pPr>
+        <w:spacing w:after="0"/>
+        <w:jc w:val="both"/>
+        <w:rPr>
+          <w:u w:val="dash"/>
+          <w:lang w:val="fr-FR"/>
+        </w:rPr>
+      </w:pPr>
+    </w:p>
+    <w:p>
+      <w:pPr>
+        <w:spacing w:after="0"/>
+        <w:jc w:val="both"/>
+        <w:rPr>
+          <w:u w:val="dash"/>
+          <w:lang w:val="fr-FR"/>
+        </w:rPr>
+      </w:pPr>
+    </w:p>
+    <w:p>
+      <w:pPr>
+        <w:spacing w:after="0"/>
+        <w:jc w:val="both"/>
+        <w:rPr>
+          <w:u w:val="dash"/>
+          <w:lang w:val="fr-FR"/>
+        </w:rPr>
+      </w:pPr>
+    </w:p>
+    <w:p>
+      <w:pPr>
+        <w:spacing w:after="0"/>
+        <w:jc w:val="both"/>
+        <w:rPr>
+          <w:u w:val="dash"/>
+          <w:lang w:val="fr-FR"/>
+        </w:rPr>
+      </w:pPr>
+    </w:p>
+    <w:p>
+      <w:pPr>
+        <w:spacing w:after="0"/>
+        <w:jc w:val="both"/>
+        <w:rPr>
+          <w:u w:val="dash"/>
+          <w:lang w:val="fr-FR"/>
+        </w:rPr>
+      </w:pPr>
+    </w:p>
+    <w:p>
+      <w:pPr>
+        <w:spacing w:after="0"/>
+        <w:jc w:val="both"/>
+        <w:rPr>
+          <w:u w:val="dash"/>
+          <w:lang w:val="fr-FR"/>
+        </w:rPr>
+      </w:pPr>
+    </w:p>
+    <w:p>
+      <w:pPr>
+        <w:spacing w:after="0"/>
+        <w:jc w:val="both"/>
+        <w:rPr>
+          <w:u w:val="dash"/>
+          <w:lang w:val="fr-FR"/>
+        </w:rPr>
+      </w:pPr>
+      <w:r>
+        <w:rPr>
+          <w:u w:val="dash"/>
+          <w:lang w:val="fr-FR"/>
+        </w:rPr>
         <w:t>Diagramme de Séquence :</w:t>
       </w:r>
     </w:p>
@@ -2301,6 +2484,7 @@
         <w:rPr>
           <w:lang w:val="fr-FR"/>
         </w:rPr>
+        <w:lastRenderedPageBreak/>
         <w:t>Même cas que Ressource et Commerce mais il y a, en addition, la mise à jour des points de victoires associés au patrimoine sur le Plateau et sur le Joueur.</w:t>
       </w:r>
     </w:p>
@@ -2325,7 +2509,6 @@
         <w:rPr>
           <w:lang w:val="fr-FR"/>
         </w:rPr>
-        <w:lastRenderedPageBreak/>
         <w:t>Ensuite, il y a l’affichage de cette action A ou B.</w:t>
       </w:r>
     </w:p>
@@ -3686,7 +3869,6 @@
           <w:noProof/>
           <w:lang w:val="fr-FR"/>
         </w:rPr>
-        <w:lastRenderedPageBreak/>
         <w:drawing>
           <wp:anchor distT="0" distB="0" distL="114300" distR="114300" simplePos="0" relativeHeight="251663360" behindDoc="1" locked="0" layoutInCell="1" allowOverlap="1" wp14:anchorId="5AF1C597" wp14:editId="1D440B9E">
             <wp:simplePos x="0" y="0"/>
@@ -4245,6 +4427,7 @@
           </wp:anchor>
         </w:drawing>
       </w:r>
+      <w:bookmarkEnd w:id="0"/>
     </w:p>
     <w:sectPr>
       <w:pgSz w:w="11906" w:h="16838"/>

</xml_diff>